<commit_message>
Replied to more posts.
</commit_message>
<xml_diff>
--- a/week2_dir/week2_response_notes.docx
+++ b/week2_dir/week2_response_notes.docx
@@ -1,6 +1,6 @@
 
 <file path=word/document.xml><?xml version="1.0" encoding="utf-8"?>
-<w:document xmlns:wpc="http://schemas.microsoft.com/office/word/2010/wordprocessingCanvas" xmlns:mo="http://schemas.microsoft.com/office/mac/office/2008/main" xmlns:mc="http://schemas.openxmlformats.org/markup-compatibility/2006" xmlns:mv="urn:schemas-microsoft-com:mac:vml" xmlns:o="urn:schemas-microsoft-com:office:office" xmlns:r="http://schemas.openxmlformats.org/officeDocument/2006/relationships" xmlns:m="http://schemas.openxmlformats.org/officeDocument/2006/math" xmlns:v="urn:schemas-microsoft-com:vml" xmlns:wp14="http://schemas.microsoft.com/office/word/2010/wordprocessingDrawing" xmlns:wp="http://schemas.openxmlformats.org/drawingml/2006/wordprocessingDrawing" xmlns:w10="urn:schemas-microsoft-com:office:word" xmlns:w="http://schemas.openxmlformats.org/wordprocessingml/2006/main" xmlns:w14="http://schemas.microsoft.com/office/word/2010/wordml" xmlns:wpg="http://schemas.microsoft.com/office/word/2010/wordprocessingGroup" xmlns:wpi="http://schemas.microsoft.com/office/word/2010/wordprocessingInk" xmlns:wne="http://schemas.microsoft.com/office/word/2006/wordml" xmlns:wps="http://schemas.microsoft.com/office/word/2010/wordprocessingShape" mc:Ignorable="w14 wp14">
+<w:document xmlns:ve="http://schemas.openxmlformats.org/markup-compatibility/2006" xmlns:o="urn:schemas-microsoft-com:office:office" xmlns:r="http://schemas.openxmlformats.org/officeDocument/2006/relationships" xmlns:m="http://schemas.openxmlformats.org/officeDocument/2006/math" xmlns:v="urn:schemas-microsoft-com:vml" xmlns:wp="http://schemas.openxmlformats.org/drawingml/2006/wordprocessingDrawing" xmlns:w10="urn:schemas-microsoft-com:office:word" xmlns:w="http://schemas.openxmlformats.org/wordprocessingml/2006/main" xmlns:wne="http://schemas.microsoft.com/office/word/2006/wordml">
   <w:body>
     <w:p>
       <w:pPr>
@@ -210,7 +210,7 @@
         </w:rPr>
         <w:t xml:space="preserve">[Online]. Available from: </w:t>
       </w:r>
-      <w:hyperlink r:id="rId5" w:history="1">
+      <w:hyperlink r:id="rId4" w:history="1">
         <w:r>
           <w:rPr>
             <w:rStyle w:val="Hyperlink"/>
@@ -428,7 +428,7 @@
         </w:rPr>
         <w:t xml:space="preserve">[Online]. Available from: </w:t>
       </w:r>
-      <w:hyperlink r:id="rId6" w:history="1">
+      <w:hyperlink r:id="rId5" w:history="1">
         <w:r>
           <w:rPr>
             <w:rStyle w:val="Hyperlink"/>
@@ -666,7 +666,7 @@
         </w:rPr>
         <w:t xml:space="preserve">Available from: </w:t>
       </w:r>
-      <w:hyperlink r:id="rId7" w:history="1">
+      <w:hyperlink r:id="rId6" w:history="1">
         <w:r>
           <w:rPr>
             <w:rStyle w:val="Hyperlink"/>
@@ -832,6 +832,11 @@
       </w:pPr>
     </w:p>
     <w:p>
+      <w:pPr>
+        <w:rPr>
+          <w:rFonts w:eastAsia="Times New Roman" w:cs="Times New Roman"/>
+        </w:rPr>
+      </w:pPr>
       <w:r>
         <w:rPr>
           <w:rFonts w:eastAsia="Times New Roman" w:cs="Times New Roman"/>
@@ -840,6 +845,418 @@
       </w:r>
       <w:bookmarkStart w:id="0" w:name="_GoBack"/>
       <w:bookmarkEnd w:id="0"/>
+    </w:p>
+    <w:p>
+      <w:pPr>
+        <w:rPr>
+          <w:rFonts w:eastAsia="Times New Roman" w:cs="Times New Roman"/>
+        </w:rPr>
+      </w:pPr>
+    </w:p>
+    <w:p>
+      <w:pPr>
+        <w:rPr>
+          <w:rFonts w:eastAsia="Times New Roman" w:cs="Times New Roman"/>
+        </w:rPr>
+      </w:pPr>
+    </w:p>
+    <w:p>
+      <w:pPr>
+        <w:rPr>
+          <w:rFonts w:eastAsia="Times New Roman" w:cs="Times New Roman"/>
+        </w:rPr>
+      </w:pPr>
+    </w:p>
+    <w:p>
+      <w:pPr>
+        <w:rPr>
+          <w:rFonts w:eastAsia="Times New Roman" w:cs="Times New Roman"/>
+        </w:rPr>
+      </w:pPr>
+      <w:r>
+        <w:rPr>
+          <w:rFonts w:eastAsia="Times New Roman" w:cs="Times New Roman"/>
+        </w:rPr>
+        <w:lastRenderedPageBreak/>
+        <w:t xml:space="preserve">Ok, since this topic is so new to me and I know close to nothing about bots, I decided to take it upon myself to research it a bit. </w:t>
+      </w:r>
+      <w:r>
+        <w:rPr>
+          <w:rFonts w:eastAsia="Times New Roman" w:cs="Times New Roman"/>
+        </w:rPr>
+        <w:t>It looks like Robots, or “bots” are programs written for the purpose of traversing “</w:t>
+      </w:r>
+      <w:r>
+        <w:rPr>
+          <w:rFonts w:eastAsia="Times New Roman" w:cs="Times New Roman"/>
+        </w:rPr>
+        <w:t>the Web's hypertext structure</w:t>
+      </w:r>
+      <w:r>
+        <w:rPr>
+          <w:rFonts w:eastAsia="Times New Roman" w:cs="Times New Roman"/>
+        </w:rPr>
+        <w:t>”</w:t>
+      </w:r>
+      <w:r>
+        <w:rPr>
+          <w:rFonts w:eastAsia="Times New Roman" w:cs="Times New Roman"/>
+        </w:rPr>
+        <w:t xml:space="preserve"> (Web Robot Pages, n.d.).</w:t>
+      </w:r>
+      <w:r>
+        <w:rPr>
+          <w:rFonts w:eastAsia="Times New Roman" w:cs="Times New Roman"/>
+        </w:rPr>
+        <w:t xml:space="preserve"> </w:t>
+      </w:r>
+      <w:r>
+        <w:rPr>
+          <w:rFonts w:eastAsia="Times New Roman" w:cs="Times New Roman"/>
+        </w:rPr>
+        <w:t>Their tasks are usually to index, validate, mirror, and retrieve documents. Is that a good summary, or are their important parts I may be missing?</w:t>
+      </w:r>
+    </w:p>
+    <w:p>
+      <w:pPr>
+        <w:rPr>
+          <w:rFonts w:eastAsia="Times New Roman" w:cs="Times New Roman"/>
+        </w:rPr>
+      </w:pPr>
+    </w:p>
+    <w:p>
+      <w:pPr>
+        <w:rPr>
+          <w:rFonts w:eastAsia="Times New Roman" w:cs="Times New Roman"/>
+        </w:rPr>
+      </w:pPr>
+      <w:r>
+        <w:rPr>
+          <w:rFonts w:eastAsia="Times New Roman" w:cs="Times New Roman"/>
+        </w:rPr>
+        <w:t>Regards,</w:t>
+      </w:r>
+    </w:p>
+    <w:p>
+      <w:pPr>
+        <w:rPr>
+          <w:rFonts w:eastAsia="Times New Roman" w:cs="Times New Roman"/>
+        </w:rPr>
+      </w:pPr>
+    </w:p>
+    <w:p>
+      <w:pPr>
+        <w:rPr>
+          <w:rFonts w:eastAsia="Times New Roman" w:cs="Times New Roman"/>
+        </w:rPr>
+      </w:pPr>
+      <w:r>
+        <w:rPr>
+          <w:rFonts w:eastAsia="Times New Roman" w:cs="Times New Roman"/>
+        </w:rPr>
+        <w:t>Emanuel</w:t>
+      </w:r>
+    </w:p>
+    <w:p>
+      <w:pPr>
+        <w:rPr>
+          <w:rFonts w:eastAsia="Times New Roman" w:cs="Times New Roman"/>
+        </w:rPr>
+      </w:pPr>
+    </w:p>
+    <w:p>
+      <w:pPr>
+        <w:rPr>
+          <w:rFonts w:eastAsia="Times New Roman" w:cs="Times New Roman"/>
+        </w:rPr>
+      </w:pPr>
+      <w:r>
+        <w:rPr>
+          <w:rFonts w:eastAsia="Times New Roman" w:cs="Times New Roman"/>
+        </w:rPr>
+        <w:t>References:</w:t>
+      </w:r>
+    </w:p>
+    <w:p>
+      <w:pPr>
+        <w:rPr>
+          <w:rFonts w:eastAsia="Times New Roman" w:cs="Times New Roman"/>
+        </w:rPr>
+      </w:pPr>
+    </w:p>
+    <w:p>
+      <w:pPr>
+        <w:rPr>
+          <w:rFonts w:eastAsia="Times New Roman" w:cs="Times New Roman"/>
+        </w:rPr>
+      </w:pPr>
+      <w:r>
+        <w:rPr>
+          <w:rFonts w:eastAsia="Times New Roman" w:cs="Times New Roman"/>
+        </w:rPr>
+        <w:t xml:space="preserve">Web Robot Pages (n.d.) </w:t>
+      </w:r>
+      <w:r>
+        <w:rPr>
+          <w:rFonts w:eastAsia="Times New Roman" w:cs="Times New Roman"/>
+          <w:i/>
+        </w:rPr>
+        <w:t xml:space="preserve">Frequently Asked Questions </w:t>
+      </w:r>
+      <w:r>
+        <w:rPr>
+          <w:rFonts w:eastAsia="Times New Roman" w:cs="Times New Roman"/>
+        </w:rPr>
+        <w:t>[Online]. Available from:</w:t>
+      </w:r>
+      <w:r>
+        <w:rPr>
+          <w:rFonts w:eastAsia="Times New Roman" w:cs="Times New Roman"/>
+        </w:rPr>
+        <w:t xml:space="preserve"> </w:t>
+      </w:r>
+      <w:hyperlink r:id="rId7" w:history="1">
+        <w:r>
+          <w:rPr>
+            <w:rStyle w:val="Hyperlink"/>
+            <w:rFonts w:eastAsia="Times New Roman" w:cs="Times New Roman"/>
+          </w:rPr>
+          <w:t>http://www.robotstxt.org/faq.html</w:t>
+        </w:r>
+      </w:hyperlink>
+      <w:r>
+        <w:rPr>
+          <w:rFonts w:eastAsia="Times New Roman" w:cs="Times New Roman"/>
+        </w:rPr>
+        <w:t xml:space="preserve"> </w:t>
+      </w:r>
+      <w:r>
+        <w:rPr>
+          <w:rFonts w:eastAsia="Times New Roman" w:cs="Times New Roman"/>
+        </w:rPr>
+        <w:t>(Accesed: 28 May 2014)</w:t>
+      </w:r>
+    </w:p>
+    <w:p>
+      <w:pPr>
+        <w:rPr>
+          <w:rFonts w:eastAsia="Times New Roman" w:cs="Times New Roman"/>
+        </w:rPr>
+      </w:pPr>
+    </w:p>
+    <w:p>
+      <w:pPr>
+        <w:rPr>
+          <w:color w:val="000000"/>
+          <w:shd w:val="clear" w:color="auto" w:fill="FFFFFF"/>
+        </w:rPr>
+      </w:pPr>
+      <w:r>
+        <w:rPr>
+          <w:rFonts w:eastAsia="Times New Roman" w:cs="Times New Roman"/>
+        </w:rPr>
+        <w:t>“</w:t>
+      </w:r>
+      <w:r>
+        <w:rPr>
+          <w:color w:val="000000"/>
+          <w:shd w:val="clear" w:color="auto" w:fill="FFFFFF"/>
+        </w:rPr>
+        <w:t>It has been stated and should be reiterated that it is important that the US congress act</w:t>
+      </w:r>
+      <w:r>
+        <w:rPr>
+          <w:color w:val="000000"/>
+          <w:shd w:val="clear" w:color="auto" w:fill="FFFFFF"/>
+        </w:rPr>
+        <w:t>”</w:t>
+      </w:r>
+    </w:p>
+    <w:p>
+      <w:pPr>
+        <w:rPr>
+          <w:color w:val="000000"/>
+          <w:shd w:val="clear" w:color="auto" w:fill="FFFFFF"/>
+        </w:rPr>
+      </w:pPr>
+    </w:p>
+    <w:p>
+      <w:pPr>
+        <w:rPr>
+          <w:color w:val="000000"/>
+          <w:shd w:val="clear" w:color="auto" w:fill="FFFFFF"/>
+        </w:rPr>
+      </w:pPr>
+      <w:r>
+        <w:rPr>
+          <w:color w:val="000000"/>
+          <w:shd w:val="clear" w:color="auto" w:fill="FFFFFF"/>
+        </w:rPr>
+        <w:t>Unfortunately, there are those in congress and from my experience, those in the general public that carry the attitude of “</w:t>
+      </w:r>
+      <w:r>
+        <w:rPr>
+          <w:color w:val="000000"/>
+          <w:shd w:val="clear" w:color="auto" w:fill="FFFFFF"/>
+        </w:rPr>
+        <w:t xml:space="preserve">if you’ve got </w:t>
+      </w:r>
+      <w:r>
+        <w:rPr>
+          <w:color w:val="000000"/>
+          <w:shd w:val="clear" w:color="auto" w:fill="FFFFFF"/>
+        </w:rPr>
+        <w:t>nothing to hide, you’ve got nothing to fear”. For example Senator Lindsey Graham from South Carolina professed on to a group of reporters on television:</w:t>
+      </w:r>
+    </w:p>
+    <w:p>
+      <w:pPr>
+        <w:rPr>
+          <w:color w:val="000000"/>
+          <w:shd w:val="clear" w:color="auto" w:fill="FFFFFF"/>
+        </w:rPr>
+      </w:pPr>
+    </w:p>
+    <w:p>
+      <w:pPr>
+        <w:ind w:left="1440"/>
+      </w:pPr>
+      <w:r>
+        <w:t>“I’m a Verizon customer. I don’t mind Verizon turning over records to the government if the government is going to make sure that they try to match up a known terrorist phone with somebody in the United States. I don’t think you’re talking to the terrorists. I know you’re not. I know I’m not. So we don’t have anything to worry about.”</w:t>
+      </w:r>
+    </w:p>
+    <w:p>
+      <w:pPr>
+        <w:ind w:left="6480"/>
+      </w:pPr>
+      <w:r>
+        <w:t>(Kopan, 2013)</w:t>
+      </w:r>
+    </w:p>
+    <w:p/>
+    <w:p/>
+    <w:p/>
+    <w:p>
+      <w:r>
+        <w:t xml:space="preserve">However, the argument of “nothing to hide” </w:t>
+      </w:r>
+      <w:r>
+        <w:t>fails</w:t>
+      </w:r>
+      <w:r>
+        <w:t xml:space="preserve"> once you tell these people that they should share their passwords, or not put curtains</w:t>
+      </w:r>
+      <w:r>
+        <w:t xml:space="preserve"> or blinds to cover up their windows at home.</w:t>
+      </w:r>
+    </w:p>
+    <w:p/>
+    <w:p>
+      <w:r>
+        <w:t>Regards,</w:t>
+      </w:r>
+    </w:p>
+    <w:p/>
+    <w:p>
+      <w:r>
+        <w:t>Emanuel</w:t>
+      </w:r>
+    </w:p>
+    <w:p/>
+    <w:p>
+      <w:r>
+        <w:t>Reference:</w:t>
+      </w:r>
+    </w:p>
+    <w:p/>
+    <w:p>
+      <w:r>
+        <w:t>Kopan, T. (2013) ‘</w:t>
+      </w:r>
+      <w:r>
+        <w:t>Lindsey Graham ‘glad’ NSA Tracking P</w:t>
+      </w:r>
+      <w:r>
+        <w:t>hones</w:t>
+      </w:r>
+      <w:r>
+        <w:t xml:space="preserve">’, </w:t>
+      </w:r>
+      <w:r>
+        <w:rPr>
+          <w:i/>
+        </w:rPr>
+        <w:t xml:space="preserve">Politico </w:t>
+      </w:r>
+      <w:r>
+        <w:t xml:space="preserve">[Online]. Available from: </w:t>
+      </w:r>
+      <w:hyperlink r:id="rId8" w:history="1">
+        <w:r>
+          <w:rPr>
+            <w:rStyle w:val="Hyperlink"/>
+          </w:rPr>
+          <w:t>http://www.politico.com/story/2013/06/lindsey-graham-nsa-tracking-phones-92330.html</w:t>
+        </w:r>
+      </w:hyperlink>
+      <w:r>
+        <w:t xml:space="preserve"> (Accessed: 28 May 2014)</w:t>
+      </w:r>
+    </w:p>
+    <w:p/>
+    <w:p>
+      <w:r>
+        <w:lastRenderedPageBreak/>
+        <w:t>“</w:t>
+      </w:r>
+      <w:r>
+        <w:t>The need for internet privacy and quest to provide solution is becoming a challenge as it is now difficult to determine who the real perpetrators are and who will really benefit from such a solution? We could very well spend resources on the most sophisticated and unbreakable solution only to hand it over to the wrong hands. If it is freedom we seek then why bother securing the internet?</w:t>
+      </w:r>
+      <w:r>
+        <w:t>”</w:t>
+      </w:r>
+    </w:p>
+    <w:p/>
+    <w:p>
+      <w:r>
+        <w:t>Hi Remigius,</w:t>
+      </w:r>
+    </w:p>
+    <w:p/>
+    <w:p>
+      <w:r>
+        <w:t>Thank you for your comments and this very good question. I think secure connections are needed because there will always be those whose goal is to steal information. For example, here in the United States, I do not want unauthorized access to my bank account, information, driver’s license information, and any other information that one could use to steal my property or commit frau</w:t>
+      </w:r>
+      <w:r>
+        <w:t xml:space="preserve">d using my identity. Where it gets tricky is the role of government. </w:t>
+      </w:r>
+      <w:r>
+        <w:t xml:space="preserve">In my opinion, the development of more secure systems is best left to the private sector. Theft and fraud are already illegal, so more laws are unnecessary. </w:t>
+      </w:r>
+      <w:r>
+        <w:t xml:space="preserve">Banks and ISP that have frequent security breaches compromising customer privacy will be punished in the market place because they will lose business. </w:t>
+      </w:r>
+      <w:r>
+        <w:t xml:space="preserve">Therefore, they have </w:t>
+      </w:r>
+      <w:r>
+        <w:t xml:space="preserve">a major incentive to provide customers with the best security possible. </w:t>
+      </w:r>
+      <w:r>
+        <w:t>I would leave the government the role of bringing law-breakers to justice.</w:t>
+      </w:r>
+    </w:p>
+    <w:p/>
+    <w:p>
+      <w:r>
+        <w:t>Regards,</w:t>
+      </w:r>
+    </w:p>
+    <w:p/>
+    <w:p>
+      <w:r>
+        <w:t>Emanuel</w:t>
+      </w:r>
     </w:p>
     <w:sectPr>
       <w:pgSz w:w="12240" w:h="15840"/>
@@ -852,7 +1269,7 @@
 </file>
 
 <file path=word/styles.xml><?xml version="1.0" encoding="utf-8"?>
-<w:styles xmlns:mc="http://schemas.openxmlformats.org/markup-compatibility/2006" xmlns:r="http://schemas.openxmlformats.org/officeDocument/2006/relationships" xmlns:w="http://schemas.openxmlformats.org/wordprocessingml/2006/main" xmlns:w14="http://schemas.microsoft.com/office/word/2010/wordml" mc:Ignorable="w14">
+<w:styles xmlns:r="http://schemas.openxmlformats.org/officeDocument/2006/relationships" xmlns:w="http://schemas.openxmlformats.org/wordprocessingml/2006/main">
   <w:docDefaults>
     <w:rPrDefault>
       <w:rPr>
@@ -864,7 +1281,7 @@
     </w:rPrDefault>
     <w:pPrDefault/>
   </w:docDefaults>
-  <w:latentStyles w:defLockedState="0" w:defUIPriority="99" w:defSemiHidden="1" w:defUnhideWhenUsed="1" w:defQFormat="0" w:count="276">
+  <w:latentStyles w:defLockedState="0" w:defUIPriority="99" w:defSemiHidden="1" w:defUnhideWhenUsed="1" w:defQFormat="0" w:count="267">
     <w:lsdException w:name="Normal" w:semiHidden="0" w:uiPriority="0" w:unhideWhenUsed="0" w:qFormat="1"/>
     <w:lsdException w:name="heading 1" w:semiHidden="0" w:uiPriority="9" w:unhideWhenUsed="0" w:qFormat="1"/>
     <w:lsdException w:name="heading 2" w:uiPriority="9" w:qFormat="1"/>
@@ -1019,6 +1436,7 @@
     <w:uiPriority w:val="99"/>
     <w:semiHidden/>
     <w:unhideWhenUsed/>
+    <w:qFormat/>
     <w:tblPr>
       <w:tblInd w:w="0" w:type="dxa"/>
       <w:tblCellMar>

</xml_diff>

<commit_message>
week 2 assignment submitted
</commit_message>
<xml_diff>
--- a/week2_dir/week2_response_notes.docx
+++ b/week2_dir/week2_response_notes.docx
@@ -1,6 +1,6 @@
 
 <file path=word/document.xml><?xml version="1.0" encoding="utf-8"?>
-<w:document xmlns:ve="http://schemas.openxmlformats.org/markup-compatibility/2006" xmlns:o="urn:schemas-microsoft-com:office:office" xmlns:r="http://schemas.openxmlformats.org/officeDocument/2006/relationships" xmlns:m="http://schemas.openxmlformats.org/officeDocument/2006/math" xmlns:v="urn:schemas-microsoft-com:vml" xmlns:wp="http://schemas.openxmlformats.org/drawingml/2006/wordprocessingDrawing" xmlns:w10="urn:schemas-microsoft-com:office:word" xmlns:w="http://schemas.openxmlformats.org/wordprocessingml/2006/main" xmlns:wne="http://schemas.microsoft.com/office/word/2006/wordml">
+<w:document xmlns:wpc="http://schemas.microsoft.com/office/word/2010/wordprocessingCanvas" xmlns:mo="http://schemas.microsoft.com/office/mac/office/2008/main" xmlns:mc="http://schemas.openxmlformats.org/markup-compatibility/2006" xmlns:mv="urn:schemas-microsoft-com:mac:vml" xmlns:o="urn:schemas-microsoft-com:office:office" xmlns:r="http://schemas.openxmlformats.org/officeDocument/2006/relationships" xmlns:m="http://schemas.openxmlformats.org/officeDocument/2006/math" xmlns:v="urn:schemas-microsoft-com:vml" xmlns:wp14="http://schemas.microsoft.com/office/word/2010/wordprocessingDrawing" xmlns:wp="http://schemas.openxmlformats.org/drawingml/2006/wordprocessingDrawing" xmlns:w10="urn:schemas-microsoft-com:office:word" xmlns:w="http://schemas.openxmlformats.org/wordprocessingml/2006/main" xmlns:w14="http://schemas.microsoft.com/office/word/2010/wordml" xmlns:wpg="http://schemas.microsoft.com/office/word/2010/wordprocessingGroup" xmlns:wpi="http://schemas.microsoft.com/office/word/2010/wordprocessingInk" xmlns:wne="http://schemas.microsoft.com/office/word/2006/wordml" xmlns:wps="http://schemas.microsoft.com/office/word/2010/wordprocessingShape" mc:Ignorable="w14 wp14">
   <w:body>
     <w:p>
       <w:pPr>
@@ -210,7 +210,7 @@
         </w:rPr>
         <w:t xml:space="preserve">[Online]. Available from: </w:t>
       </w:r>
-      <w:hyperlink r:id="rId4" w:history="1">
+      <w:hyperlink r:id="rId5" w:history="1">
         <w:r>
           <w:rPr>
             <w:rStyle w:val="Hyperlink"/>
@@ -428,7 +428,7 @@
         </w:rPr>
         <w:t xml:space="preserve">[Online]. Available from: </w:t>
       </w:r>
-      <w:hyperlink r:id="rId5" w:history="1">
+      <w:hyperlink r:id="rId6" w:history="1">
         <w:r>
           <w:rPr>
             <w:rStyle w:val="Hyperlink"/>
@@ -666,7 +666,7 @@
         </w:rPr>
         <w:t xml:space="preserve">Available from: </w:t>
       </w:r>
-      <w:hyperlink r:id="rId6" w:history="1">
+      <w:hyperlink r:id="rId7" w:history="1">
         <w:r>
           <w:rPr>
             <w:rStyle w:val="Hyperlink"/>
@@ -843,8 +843,6 @@
         </w:rPr>
         <w:t>Emanuel</w:t>
       </w:r>
-      <w:bookmarkStart w:id="0" w:name="_GoBack"/>
-      <w:bookmarkEnd w:id="0"/>
     </w:p>
     <w:p>
       <w:pPr>
@@ -1015,7 +1013,7 @@
         </w:rPr>
         <w:t xml:space="preserve"> </w:t>
       </w:r>
-      <w:hyperlink r:id="rId7" w:history="1">
+      <w:hyperlink r:id="rId8" w:history="1">
         <w:r>
           <w:rPr>
             <w:rStyle w:val="Hyperlink"/>
@@ -1191,7 +1189,7 @@
       <w:r>
         <w:t xml:space="preserve">[Online]. Available from: </w:t>
       </w:r>
-      <w:hyperlink r:id="rId8" w:history="1">
+      <w:hyperlink r:id="rId9" w:history="1">
         <w:r>
           <w:rPr>
             <w:rStyle w:val="Hyperlink"/>
@@ -1256,6 +1254,85 @@
     <w:p>
       <w:r>
         <w:t>Emanuel</w:t>
+      </w:r>
+    </w:p>
+    <w:p/>
+    <w:p>
+      <w:r>
+        <w:t>Hi Ala,</w:t>
+      </w:r>
+    </w:p>
+    <w:p/>
+    <w:p>
+      <w:r>
+        <w:t xml:space="preserve">Thanks for replying. </w:t>
+      </w:r>
+      <w:r>
+        <w:t xml:space="preserve">So it looks like the robots.txt file is merely a “request” that bots may or may not honor. </w:t>
+      </w:r>
+      <w:r>
+        <w:t xml:space="preserve">The concept of bots is an interesting one. I was able to get a couple of free shell accounts, and I remember that among their policies was “No bots”.  However, I did not know, nor did I care what they were years ago. </w:t>
+      </w:r>
+      <w:r>
+        <w:t xml:space="preserve">According to Norton by Symantec (n.d.), bots can be used in cybercrime for the purpose of </w:t>
+      </w:r>
+      <w:r>
+        <w:t xml:space="preserve">infecting machines, </w:t>
+      </w:r>
+      <w:r>
+        <w:t xml:space="preserve">spamming </w:t>
+      </w:r>
+      <w:r>
+        <w:t xml:space="preserve">, and performing “denial of service” attacks on websites </w:t>
+      </w:r>
+      <w:r>
+        <w:t>(n.d.).</w:t>
+      </w:r>
+    </w:p>
+    <w:p/>
+    <w:p>
+      <w:r>
+        <w:t>Regards,</w:t>
+      </w:r>
+    </w:p>
+    <w:p/>
+    <w:p>
+      <w:r>
+        <w:t>Emanuel</w:t>
+      </w:r>
+      <w:bookmarkStart w:id="0" w:name="_GoBack"/>
+      <w:bookmarkEnd w:id="0"/>
+    </w:p>
+    <w:p/>
+    <w:p>
+      <w:r>
+        <w:t>References:</w:t>
+      </w:r>
+    </w:p>
+    <w:p/>
+    <w:p>
+      <w:r>
+        <w:t xml:space="preserve">Norton by Symantec (n.d.) </w:t>
+      </w:r>
+      <w:r>
+        <w:rPr>
+          <w:i/>
+        </w:rPr>
+        <w:t xml:space="preserve">Crimeware: Bots </w:t>
+      </w:r>
+      <w:r>
+        <w:t xml:space="preserve">[Online]. Available from: </w:t>
+      </w:r>
+      <w:hyperlink r:id="rId10" w:history="1">
+        <w:r>
+          <w:rPr>
+            <w:rStyle w:val="Hyperlink"/>
+          </w:rPr>
+          <w:t>http://us.norton.com/cybercrime-bots</w:t>
+        </w:r>
+      </w:hyperlink>
+      <w:r>
+        <w:t xml:space="preserve"> (Accessed: 28 May 2014)</w:t>
       </w:r>
     </w:p>
     <w:sectPr>
@@ -1269,7 +1346,7 @@
 </file>
 
 <file path=word/styles.xml><?xml version="1.0" encoding="utf-8"?>
-<w:styles xmlns:r="http://schemas.openxmlformats.org/officeDocument/2006/relationships" xmlns:w="http://schemas.openxmlformats.org/wordprocessingml/2006/main">
+<w:styles xmlns:mc="http://schemas.openxmlformats.org/markup-compatibility/2006" xmlns:r="http://schemas.openxmlformats.org/officeDocument/2006/relationships" xmlns:w="http://schemas.openxmlformats.org/wordprocessingml/2006/main" xmlns:w14="http://schemas.microsoft.com/office/word/2010/wordml" mc:Ignorable="w14">
   <w:docDefaults>
     <w:rPrDefault>
       <w:rPr>
@@ -1281,7 +1358,7 @@
     </w:rPrDefault>
     <w:pPrDefault/>
   </w:docDefaults>
-  <w:latentStyles w:defLockedState="0" w:defUIPriority="99" w:defSemiHidden="1" w:defUnhideWhenUsed="1" w:defQFormat="0" w:count="267">
+  <w:latentStyles w:defLockedState="0" w:defUIPriority="99" w:defSemiHidden="1" w:defUnhideWhenUsed="1" w:defQFormat="0" w:count="276">
     <w:lsdException w:name="Normal" w:semiHidden="0" w:uiPriority="0" w:unhideWhenUsed="0" w:qFormat="1"/>
     <w:lsdException w:name="heading 1" w:semiHidden="0" w:uiPriority="9" w:unhideWhenUsed="0" w:qFormat="1"/>
     <w:lsdException w:name="heading 2" w:uiPriority="9" w:qFormat="1"/>
@@ -1436,7 +1513,6 @@
     <w:uiPriority w:val="99"/>
     <w:semiHidden/>
     <w:unhideWhenUsed/>
-    <w:qFormat/>
     <w:tblPr>
       <w:tblInd w:w="0" w:type="dxa"/>
       <w:tblCellMar>

</xml_diff>